<commit_message>
two row image and text section format built
</commit_message>
<xml_diff>
--- a/documents/Personal Website Portfolio.docx
+++ b/documents/Personal Website Portfolio.docx
@@ -2,25 +2,91 @@
 <file path=word/document.xml><?xml version="1.0" encoding="utf-8"?>
 <w:document xmlns:wpc="http://schemas.microsoft.com/office/word/2010/wordprocessingCanvas" xmlns:cx="http://schemas.microsoft.com/office/drawing/2014/chartex" xmlns:cx1="http://schemas.microsoft.com/office/drawing/2015/9/8/chartex" xmlns:cx2="http://schemas.microsoft.com/office/drawing/2015/10/21/chartex" xmlns:cx3="http://schemas.microsoft.com/office/drawing/2016/5/9/chartex" xmlns:cx4="http://schemas.microsoft.com/office/drawing/2016/5/10/chartex" xmlns:cx5="http://schemas.microsoft.com/office/drawing/2016/5/11/chartex" xmlns:cx6="http://schemas.microsoft.com/office/drawing/2016/5/12/chartex" xmlns:cx7="http://schemas.microsoft.com/office/drawing/2016/5/13/chartex" xmlns:cx8="http://schemas.microsoft.com/office/drawing/2016/5/14/chartex" xmlns:mc="http://schemas.openxmlformats.org/markup-compatibility/2006" xmlns:aink="http://schemas.microsoft.com/office/drawing/2016/ink" xmlns:am3d="http://schemas.microsoft.com/office/drawing/2017/model3d" xmlns:o="urn:schemas-microsoft-com:office:office" xmlns:r="http://schemas.openxmlformats.org/officeDocument/2006/relationships" xmlns:m="http://schemas.openxmlformats.org/officeDocument/2006/math" xmlns:v="urn:schemas-microsoft-com:vml" xmlns:wp14="http://schemas.microsoft.com/office/word/2010/wordprocessingDrawing" xmlns:wp="http://schemas.openxmlformats.org/drawingml/2006/wordprocessingDrawing" xmlns:w10="urn:schemas-microsoft-com:office:word" xmlns:w="http://schemas.openxmlformats.org/wordprocessingml/2006/main" xmlns:w14="http://schemas.microsoft.com/office/word/2010/wordml" xmlns:w15="http://schemas.microsoft.com/office/word/2012/wordml" xmlns:w16cex="http://schemas.microsoft.com/office/word/2018/wordml/cex" xmlns:w16cid="http://schemas.microsoft.com/office/word/2016/wordml/cid" xmlns:w16="http://schemas.microsoft.com/office/word/2018/wordml" xmlns:w16sdtdh="http://schemas.microsoft.com/office/word/2020/wordml/sdtdatahash" xmlns:w16se="http://schemas.microsoft.com/office/word/2015/wordml/symex" xmlns:wpg="http://schemas.microsoft.com/office/word/2010/wordprocessingGroup" xmlns:wpi="http://schemas.microsoft.com/office/word/2010/wordprocessingInk" xmlns:wne="http://schemas.microsoft.com/office/word/2006/wordml" xmlns:wps="http://schemas.microsoft.com/office/word/2010/wordprocessingShape" mc:Ignorable="w14 w15 w16se w16cid w16 w16cex w16sdtdh wp14">
   <w:body>
+    <w:p/>
     <w:p>
       <w:pPr>
         <w:pStyle w:val="Heading1"/>
       </w:pPr>
       <w:r>
-        <w:t>Ideas</w:t>
-      </w:r>
+        <w:t>Steps</w:t>
+      </w:r>
+    </w:p>
+    <w:p>
+      <w:r>
+        <w:t xml:space="preserve">All </w:t>
+      </w:r>
+      <w:r>
+        <w:t xml:space="preserve">nav buttons should link back </w:t>
+      </w:r>
+      <w:proofErr w:type="spellStart"/>
+      <w:proofErr w:type="gramStart"/>
+      <w:r>
+        <w:t>tp</w:t>
+      </w:r>
+      <w:proofErr w:type="spellEnd"/>
+      <w:proofErr w:type="gramEnd"/>
     </w:p>
     <w:p/>
     <w:p>
-      <w:r>
-        <w:t xml:space="preserve">Make the skills pictures </w:t>
+      <w:pPr>
+        <w:pStyle w:val="Heading1"/>
+      </w:pPr>
+      <w:r>
+        <w:t>Checklist</w:t>
+      </w:r>
+    </w:p>
+    <w:p>
+      <w:r>
+        <w:t xml:space="preserve">Make sure all nav headings link back to the various page </w:t>
       </w:r>
       <w:proofErr w:type="gramStart"/>
       <w:r>
-        <w:t>circle</w:t>
+        <w:t>sections</w:t>
       </w:r>
       <w:proofErr w:type="gramEnd"/>
     </w:p>
+    <w:p>
+      <w:r>
+        <w:t xml:space="preserve">Add a </w:t>
+      </w:r>
+      <w:proofErr w:type="spellStart"/>
+      <w:proofErr w:type="gramStart"/>
+      <w:r>
+        <w:t>flavicon</w:t>
+      </w:r>
+      <w:proofErr w:type="spellEnd"/>
+      <w:proofErr w:type="gramEnd"/>
+    </w:p>
+    <w:p/>
+    <w:p>
+      <w:pPr>
+        <w:pStyle w:val="Heading1"/>
+      </w:pPr>
+      <w:r>
+        <w:t>Ideas</w:t>
+      </w:r>
+    </w:p>
+    <w:p>
+      <w:r>
+        <w:t xml:space="preserve">Make the skills pictures </w:t>
+      </w:r>
+      <w:proofErr w:type="gramStart"/>
+      <w:r>
+        <w:t>circle</w:t>
+      </w:r>
+      <w:proofErr w:type="gramEnd"/>
+    </w:p>
+    <w:p>
+      <w:r>
+        <w:t xml:space="preserve">Keep portfolio pics </w:t>
+      </w:r>
+      <w:proofErr w:type="gramStart"/>
+      <w:r>
+        <w:t>square</w:t>
+      </w:r>
+      <w:proofErr w:type="gramEnd"/>
+    </w:p>
+    <w:p/>
     <w:sectPr>
       <w:pgSz w:w="11906" w:h="16838"/>
       <w:pgMar w:top="1440" w:right="1440" w:bottom="1440" w:left="1440" w:header="708" w:footer="708" w:gutter="0"/>

</xml_diff>

<commit_message>
edited word doc ideas
</commit_message>
<xml_diff>
--- a/documents/Personal Website Portfolio.docx
+++ b/documents/Personal Website Portfolio.docx
@@ -16,15 +16,11 @@
         <w:t xml:space="preserve">All </w:t>
       </w:r>
       <w:r>
-        <w:t xml:space="preserve">nav buttons should link back </w:t>
-      </w:r>
-      <w:proofErr w:type="spellStart"/>
-      <w:proofErr w:type="gramStart"/>
-      <w:r>
-        <w:t>tp</w:t>
-      </w:r>
-      <w:proofErr w:type="spellEnd"/>
-      <w:proofErr w:type="gramEnd"/>
+        <w:t>nav buttons should link back t</w:t>
+      </w:r>
+      <w:r>
+        <w:t>o</w:t>
+      </w:r>
     </w:p>
     <w:p/>
     <w:p>
@@ -37,25 +33,18 @@
     </w:p>
     <w:p>
       <w:r>
-        <w:t xml:space="preserve">Make sure all nav headings link back to the various page </w:t>
-      </w:r>
-      <w:proofErr w:type="gramStart"/>
-      <w:r>
-        <w:t>sections</w:t>
-      </w:r>
-      <w:proofErr w:type="gramEnd"/>
+        <w:t>Make sure all nav headings link back to the various page sections</w:t>
+      </w:r>
     </w:p>
     <w:p>
       <w:r>
-        <w:t xml:space="preserve">Add a </w:t>
-      </w:r>
-      <w:proofErr w:type="spellStart"/>
-      <w:proofErr w:type="gramStart"/>
-      <w:r>
-        <w:t>flavicon</w:t>
-      </w:r>
-      <w:proofErr w:type="spellEnd"/>
-      <w:proofErr w:type="gramEnd"/>
+        <w:t>Add a flavicon</w:t>
+      </w:r>
+    </w:p>
+    <w:p>
+      <w:r>
+        <w:t>Make presentation from spec</w:t>
+      </w:r>
     </w:p>
     <w:p/>
     <w:p>
@@ -68,23 +57,13 @@
     </w:p>
     <w:p>
       <w:r>
-        <w:t xml:space="preserve">Make the skills pictures </w:t>
-      </w:r>
-      <w:proofErr w:type="gramStart"/>
-      <w:r>
-        <w:t>circle</w:t>
-      </w:r>
-      <w:proofErr w:type="gramEnd"/>
+        <w:t>Make the skills pictures circle</w:t>
+      </w:r>
     </w:p>
     <w:p>
       <w:r>
-        <w:t xml:space="preserve">Keep portfolio pics </w:t>
-      </w:r>
-      <w:proofErr w:type="gramStart"/>
-      <w:r>
-        <w:t>square</w:t>
-      </w:r>
-      <w:proofErr w:type="gramEnd"/>
+        <w:t>Keep portfolio pics square</w:t>
+      </w:r>
     </w:p>
     <w:p/>
     <w:sectPr>

</xml_diff>

<commit_message>
much of the text done. portfolio text next
</commit_message>
<xml_diff>
--- a/documents/Personal Website Portfolio.docx
+++ b/documents/Personal Website Portfolio.docx
@@ -38,8 +38,13 @@
     </w:p>
     <w:p>
       <w:r>
-        <w:t>Add a flavicon</w:t>
-      </w:r>
+        <w:t xml:space="preserve">Add a </w:t>
+      </w:r>
+      <w:proofErr w:type="spellStart"/>
+      <w:r>
+        <w:t>flavicon</w:t>
+      </w:r>
+      <w:proofErr w:type="spellEnd"/>
     </w:p>
     <w:p>
       <w:r>
@@ -62,10 +67,531 @@
     </w:p>
     <w:p>
       <w:r>
-        <w:t>Keep portfolio pics square</w:t>
+        <w:t>Keep portfolio pics squar</w:t>
+      </w:r>
+      <w:r>
+        <w:t>e</w:t>
       </w:r>
     </w:p>
     <w:p/>
+    <w:p>
+      <w:pPr>
+        <w:pStyle w:val="Heading1"/>
+      </w:pPr>
+      <w:r>
+        <w:t>Text</w:t>
+      </w:r>
+    </w:p>
+    <w:p>
+      <w:pPr>
+        <w:pStyle w:val="Heading2"/>
+      </w:pPr>
+      <w:r>
+        <w:t>Skills</w:t>
+      </w:r>
+    </w:p>
+    <w:p>
+      <w:r>
+        <w:t>Self-taught Python developing experience</w:t>
+      </w:r>
+    </w:p>
+    <w:p>
+      <w:r>
+        <w:t>Familiar</w:t>
+      </w:r>
+      <w:r>
+        <w:t xml:space="preserve"> with SSMS Administration concepts and basic T-SQL</w:t>
+      </w:r>
+    </w:p>
+    <w:p>
+      <w:r>
+        <w:t>Web design using HTML and CSS</w:t>
+      </w:r>
+    </w:p>
+    <w:p>
+      <w:r>
+        <w:t>Azure Cloud Fundamentals Certifie</w:t>
+      </w:r>
+      <w:r>
+        <w:t>d</w:t>
+      </w:r>
+    </w:p>
+    <w:p>
+      <w:r>
+        <w:t>Entrepreneurial consultation</w:t>
+      </w:r>
+    </w:p>
+    <w:p>
+      <w:r>
+        <w:t xml:space="preserve">Business </w:t>
+      </w:r>
+      <w:r>
+        <w:t>m</w:t>
+      </w:r>
+      <w:r>
+        <w:t>anagement</w:t>
+      </w:r>
+    </w:p>
+    <w:p/>
+    <w:p>
+      <w:pPr>
+        <w:pStyle w:val="Heading2"/>
+      </w:pPr>
+      <w:r>
+        <w:t>About me</w:t>
+      </w:r>
+    </w:p>
+    <w:p>
+      <w:r>
+        <w:t>P1</w:t>
+      </w:r>
+    </w:p>
+    <w:p>
+      <w:r>
+        <w:t xml:space="preserve">Hi there! I’m Mujtaba, a 24 year old Technical Analyst </w:t>
+      </w:r>
+      <w:r>
+        <w:t>from London, UK. I have</w:t>
+      </w:r>
+      <w:r>
+        <w:t xml:space="preserve"> a BSc in Business Management and Economics</w:t>
+      </w:r>
+      <w:r>
+        <w:t xml:space="preserve"> from the University of Roehampton</w:t>
+      </w:r>
+      <w:r>
+        <w:t>, as well as a MSc in Entrepreneurship</w:t>
+      </w:r>
+      <w:r>
+        <w:t xml:space="preserve"> from the University of Surrey</w:t>
+      </w:r>
+      <w:r>
+        <w:t>.</w:t>
+      </w:r>
+      <w:r>
+        <w:t xml:space="preserve"> </w:t>
+      </w:r>
+    </w:p>
+    <w:p>
+      <w:r>
+        <w:t>P2</w:t>
+      </w:r>
+    </w:p>
+    <w:p>
+      <w:r>
+        <w:t xml:space="preserve">I am </w:t>
+      </w:r>
+      <w:r>
+        <w:t>working to start</w:t>
+      </w:r>
+      <w:r>
+        <w:t xml:space="preserve"> career in Data Science and AI, and I a</w:t>
+      </w:r>
+      <w:r>
+        <w:t>m</w:t>
+      </w:r>
+      <w:r>
+        <w:t xml:space="preserve"> thoroughly enjoying picking up the latest tech skills along th</w:t>
+      </w:r>
+      <w:r>
+        <w:t>e way</w:t>
+      </w:r>
+      <w:r>
+        <w:t xml:space="preserve">. </w:t>
+      </w:r>
+      <w:r>
+        <w:t>I am currently undergoing training &lt;a link to _</w:t>
+      </w:r>
+      <w:proofErr w:type="spellStart"/>
+      <w:r>
+        <w:t>Nology</w:t>
+      </w:r>
+      <w:proofErr w:type="spellEnd"/>
+      <w:r>
+        <w:t>&gt; t</w:t>
+      </w:r>
+      <w:r>
+        <w:t xml:space="preserve">o give me a solid foundation in the industry, learning everything </w:t>
+      </w:r>
+      <w:r>
+        <w:t xml:space="preserve">from web </w:t>
+      </w:r>
+      <w:r>
+        <w:t xml:space="preserve">development </w:t>
+      </w:r>
+      <w:r>
+        <w:t xml:space="preserve">to </w:t>
+      </w:r>
+      <w:r>
+        <w:t>creating analytical report</w:t>
+      </w:r>
+      <w:r>
+        <w:t>s</w:t>
+      </w:r>
+      <w:r>
+        <w:t>, and everything in between.</w:t>
+      </w:r>
+      <w:r>
+        <w:t xml:space="preserve"> </w:t>
+      </w:r>
+      <w:r>
+        <w:t>In my own time I am learning T-SQL for SSMS and Python via Udemy courses, and have acquired a certification in Azure Cloud Fundamentals.</w:t>
+      </w:r>
+      <w:r>
+        <w:t xml:space="preserve"> </w:t>
+      </w:r>
+    </w:p>
+    <w:p>
+      <w:r>
+        <w:lastRenderedPageBreak/>
+        <w:t>P3</w:t>
+      </w:r>
+    </w:p>
+    <w:p>
+      <w:r>
+        <w:t xml:space="preserve">Prior to this I was working with Enterprise Rent-a-Car as a Management Trainee </w:t>
+      </w:r>
+      <w:r>
+        <w:t>where I helped manage the flagship Heathrow branch. This challenging environment gave</w:t>
+      </w:r>
+      <w:r>
+        <w:t xml:space="preserve"> me a deep understanding of how </w:t>
+      </w:r>
+      <w:r>
+        <w:t>the different functions of a business interact to generate value for the company and the customer</w:t>
+      </w:r>
+      <w:r>
+        <w:t xml:space="preserve">. I also have experience </w:t>
+      </w:r>
+      <w:r>
+        <w:t xml:space="preserve">in crowdfunding and entrepreneurial consultation </w:t>
+      </w:r>
+      <w:r>
+        <w:t>from my university degrees.</w:t>
+      </w:r>
+    </w:p>
+    <w:p>
+      <w:r>
+        <w:t>P4</w:t>
+      </w:r>
+    </w:p>
+    <w:p>
+      <w:r>
+        <w:t>I think being well rounded is important and to that end I have learned Arabic to an intermediate level. In addition to my native language Urdu, I hope to get a few more under my belt to actualise my dream of becoming a polyglot</w:t>
+      </w:r>
+      <w:r>
+        <w:t>!</w:t>
+      </w:r>
+      <w:r>
+        <w:t xml:space="preserve"> I also </w:t>
+      </w:r>
+      <w:r>
+        <w:t>enjoy s</w:t>
+      </w:r>
+      <w:r>
+        <w:t>kateboard</w:t>
+      </w:r>
+      <w:r>
+        <w:t>ing</w:t>
+      </w:r>
+      <w:r>
+        <w:t>,</w:t>
+      </w:r>
+      <w:r>
+        <w:t xml:space="preserve"> practicing martial arts</w:t>
+      </w:r>
+      <w:r>
+        <w:t>,</w:t>
+      </w:r>
+      <w:r>
+        <w:t xml:space="preserve"> painting,</w:t>
+      </w:r>
+      <w:r>
+        <w:t xml:space="preserve"> </w:t>
+      </w:r>
+      <w:r>
+        <w:t xml:space="preserve">and </w:t>
+      </w:r>
+      <w:r>
+        <w:t>read</w:t>
+      </w:r>
+      <w:r>
+        <w:t>in</w:t>
+      </w:r>
+      <w:r>
+        <w:t>g</w:t>
+      </w:r>
+      <w:r>
+        <w:t>…</w:t>
+      </w:r>
+      <w:r>
+        <w:t xml:space="preserve"> </w:t>
+      </w:r>
+      <w:r>
+        <w:t>a lot</w:t>
+      </w:r>
+      <w:r>
+        <w:t xml:space="preserve">. </w:t>
+      </w:r>
+    </w:p>
+    <w:p/>
+    <w:p>
+      <w:pPr>
+        <w:pStyle w:val="Heading2"/>
+      </w:pPr>
+      <w:r>
+        <w:t>Current Role</w:t>
+      </w:r>
+    </w:p>
+    <w:p>
+      <w:r>
+        <w:t>section</w:t>
+      </w:r>
+    </w:p>
+    <w:p>
+      <w:r>
+        <w:t>&lt;p&gt;</w:t>
+      </w:r>
+      <w:r>
+        <w:t xml:space="preserve">I am enrolled in an intensive </w:t>
+      </w:r>
+      <w:r>
+        <w:t>6-week</w:t>
+      </w:r>
+      <w:r>
+        <w:t xml:space="preserve"> Technical Analyst training course with _</w:t>
+      </w:r>
+      <w:proofErr w:type="spellStart"/>
+      <w:r>
+        <w:t>nology</w:t>
+      </w:r>
+      <w:proofErr w:type="spellEnd"/>
+      <w:r>
+        <w:t>. They help people from various career backgrounds enter the booming field of IT by providing all the skills they need to get a firm foot in the door.</w:t>
+      </w:r>
+    </w:p>
+    <w:p>
+      <w:r>
+        <w:t>&lt;p&gt;</w:t>
+      </w:r>
+      <w:r>
+        <w:t>The course teaches</w:t>
+      </w:r>
+      <w:r>
+        <w:t xml:space="preserve"> technical skills</w:t>
+      </w:r>
+      <w:r>
+        <w:t xml:space="preserve"> in development and data analytics</w:t>
+      </w:r>
+      <w:r>
+        <w:t>, best practices</w:t>
+      </w:r>
+      <w:r>
+        <w:t xml:space="preserve"> and methodologies to use in projects</w:t>
+      </w:r>
+      <w:r>
+        <w:t xml:space="preserve">, key business skills, and even </w:t>
+      </w:r>
+      <w:r>
+        <w:t>interview</w:t>
+      </w:r>
+      <w:r>
+        <w:t xml:space="preserve"> technique</w:t>
+      </w:r>
+      <w:r>
+        <w:t>s</w:t>
+      </w:r>
+      <w:r>
+        <w:t xml:space="preserve">. After the course is completed, I will be working with </w:t>
+      </w:r>
+      <w:r>
+        <w:t>_</w:t>
+      </w:r>
+      <w:proofErr w:type="spellStart"/>
+      <w:r>
+        <w:t>Nology’s</w:t>
+      </w:r>
+      <w:proofErr w:type="spellEnd"/>
+      <w:r>
+        <w:t xml:space="preserve"> reputable clients for a period of 18 months. My </w:t>
+      </w:r>
+      <w:r>
+        <w:t xml:space="preserve">general </w:t>
+      </w:r>
+      <w:r>
+        <w:t>progress updates are below:</w:t>
+      </w:r>
+    </w:p>
+    <w:p>
+      <w:r>
+        <w:t>/section</w:t>
+      </w:r>
+    </w:p>
+    <w:p/>
+    <w:p>
+      <w:r>
+        <w:t>section</w:t>
+      </w:r>
+    </w:p>
+    <w:p>
+      <w:r>
+        <w:t xml:space="preserve">Week </w:t>
+      </w:r>
+      <w:r>
+        <w:t>One</w:t>
+      </w:r>
+      <w:r>
+        <w:t>:</w:t>
+      </w:r>
+    </w:p>
+    <w:p>
+      <w:r>
+        <w:t xml:space="preserve">&lt;h5&gt;HTML&lt;h5&gt; &lt;p&gt;- </w:t>
+      </w:r>
+      <w:r>
+        <w:t xml:space="preserve">Learned in one day! </w:t>
+      </w:r>
+      <w:r>
+        <w:t>Lots of practice tasks.</w:t>
+      </w:r>
+      <w:r>
+        <w:t xml:space="preserve"> Great style of teaching.</w:t>
+      </w:r>
+      <w:r>
+        <w:t>&lt;p&gt;</w:t>
+      </w:r>
+    </w:p>
+    <w:p>
+      <w:r>
+        <w:t>&lt;h5&gt;CSS&lt;h5&gt; &lt;p&gt;- Feeling really confident with the language and webpage layout theory</w:t>
+      </w:r>
+      <w:r>
+        <w:t>.</w:t>
+      </w:r>
+      <w:r>
+        <w:t xml:space="preserve">&lt;p&gt; </w:t>
+      </w:r>
+    </w:p>
+    <w:p>
+      <w:r>
+        <w:t xml:space="preserve">h5 </w:t>
+      </w:r>
+      <w:r>
+        <w:t>Personal Website</w:t>
+      </w:r>
+      <w:r>
+        <w:t xml:space="preserve"> – Began our personal website and portfolio projects, need to hand in next week.</w:t>
+      </w:r>
+    </w:p>
+    <w:p>
+      <w:r>
+        <w:t>/section</w:t>
+      </w:r>
+    </w:p>
+    <w:p/>
+    <w:p>
+      <w:pPr>
+        <w:pStyle w:val="Heading2"/>
+      </w:pPr>
+      <w:r>
+        <w:t>Portfolio</w:t>
+      </w:r>
+    </w:p>
+    <w:p>
+      <w:r>
+        <w:t>Each one should have a transparent background image. Maybe some animation so it expands as you hover.</w:t>
+      </w:r>
+      <w:r>
+        <w:t xml:space="preserve"> Link them to </w:t>
+      </w:r>
+      <w:r>
+        <w:t xml:space="preserve">my </w:t>
+      </w:r>
+      <w:r>
+        <w:t>GitHub</w:t>
+      </w:r>
+      <w:r>
+        <w:t>.</w:t>
+      </w:r>
+    </w:p>
+    <w:p>
+      <w:r>
+        <w:t>Website</w:t>
+      </w:r>
+    </w:p>
+    <w:p>
+      <w:r>
+        <w:t>Python code</w:t>
+      </w:r>
+    </w:p>
+    <w:p>
+      <w:r>
+        <w:lastRenderedPageBreak/>
+        <w:t>#BackTheBike</w:t>
+      </w:r>
+    </w:p>
+    <w:p>
+      <w:r>
+        <w:t xml:space="preserve">Java </w:t>
+      </w:r>
+      <w:r>
+        <w:t>a</w:t>
+      </w:r>
+      <w:r>
+        <w:t>pp</w:t>
+      </w:r>
+      <w:r>
+        <w:t>s – some beginner level coding (e.g. found in c users projects dice source main )</w:t>
+      </w:r>
+    </w:p>
+    <w:p/>
+    <w:p/>
+    <w:p/>
+    <w:p>
+      <w:pPr>
+        <w:pStyle w:val="Heading2"/>
+      </w:pPr>
+      <w:r>
+        <w:t>Contact</w:t>
+      </w:r>
+    </w:p>
+    <w:p>
+      <w:r>
+        <w:t>CV</w:t>
+      </w:r>
+    </w:p>
+    <w:p>
+      <w:r>
+        <w:t>Linked in</w:t>
+      </w:r>
+    </w:p>
+    <w:p>
+      <w:proofErr w:type="spellStart"/>
+      <w:r>
+        <w:t>Github</w:t>
+      </w:r>
+      <w:proofErr w:type="spellEnd"/>
+    </w:p>
+    <w:p>
+      <w:r>
+        <w:t xml:space="preserve">Email </w:t>
+      </w:r>
+    </w:p>
+    <w:p/>
+    <w:p>
+      <w:r>
+        <w:t>Contact form</w:t>
+      </w:r>
+      <w:r>
+        <w:t>? (</w:t>
+      </w:r>
+      <w:r>
+        <w:t>For anything else</w:t>
+      </w:r>
+      <w:r>
+        <w:t>)</w:t>
+      </w:r>
+    </w:p>
     <w:sectPr>
       <w:pgSz w:w="11906" w:h="16838"/>
       <w:pgMar w:top="1440" w:right="1440" w:bottom="1440" w:left="1440" w:header="708" w:footer="708" w:gutter="0"/>
@@ -496,6 +1022,28 @@
       <w:szCs w:val="32"/>
     </w:rPr>
   </w:style>
+  <w:style w:type="paragraph" w:styleId="Heading2">
+    <w:name w:val="heading 2"/>
+    <w:basedOn w:val="Normal"/>
+    <w:next w:val="Normal"/>
+    <w:link w:val="Heading2Char"/>
+    <w:uiPriority w:val="9"/>
+    <w:unhideWhenUsed/>
+    <w:qFormat/>
+    <w:rsid w:val="00375243"/>
+    <w:pPr>
+      <w:keepNext/>
+      <w:keepLines/>
+      <w:spacing w:before="40" w:after="0"/>
+      <w:outlineLvl w:val="1"/>
+    </w:pPr>
+    <w:rPr>
+      <w:rFonts w:asciiTheme="majorHAnsi" w:eastAsiaTheme="majorEastAsia" w:hAnsiTheme="majorHAnsi" w:cstheme="majorBidi"/>
+      <w:color w:val="2F5496" w:themeColor="accent1" w:themeShade="BF"/>
+      <w:sz w:val="26"/>
+      <w:szCs w:val="26"/>
+    </w:rPr>
+  </w:style>
   <w:style w:type="character" w:default="1" w:styleId="DefaultParagraphFont">
     <w:name w:val="Default Paragraph Font"/>
     <w:uiPriority w:val="1"/>
@@ -534,6 +1082,19 @@
       <w:color w:val="2F5496" w:themeColor="accent1" w:themeShade="BF"/>
       <w:sz w:val="32"/>
       <w:szCs w:val="32"/>
+    </w:rPr>
+  </w:style>
+  <w:style w:type="character" w:customStyle="1" w:styleId="Heading2Char">
+    <w:name w:val="Heading 2 Char"/>
+    <w:basedOn w:val="DefaultParagraphFont"/>
+    <w:link w:val="Heading2"/>
+    <w:uiPriority w:val="9"/>
+    <w:rsid w:val="00375243"/>
+    <w:rPr>
+      <w:rFonts w:asciiTheme="majorHAnsi" w:eastAsiaTheme="majorEastAsia" w:hAnsiTheme="majorHAnsi" w:cstheme="majorBidi"/>
+      <w:color w:val="2F5496" w:themeColor="accent1" w:themeShade="BF"/>
+      <w:sz w:val="26"/>
+      <w:szCs w:val="26"/>
     </w:rPr>
   </w:style>
 </w:styles>

</xml_diff>

<commit_message>
images added, tweaking needed
</commit_message>
<xml_diff>
--- a/documents/Personal Website Portfolio.docx
+++ b/documents/Personal Website Portfolio.docx
@@ -13,10 +13,7 @@
     </w:p>
     <w:p>
       <w:r>
-        <w:t xml:space="preserve">All </w:t>
-      </w:r>
-      <w:r>
-        <w:t>nav buttons should link back t</w:t>
+        <w:t>All nav buttons should link back t</w:t>
       </w:r>
       <w:r>
         <w:t>o</w:t>
@@ -33,23 +30,35 @@
     </w:p>
     <w:p>
       <w:r>
-        <w:t>Make sure all nav headings link back to the various page sections</w:t>
-      </w:r>
+        <w:t xml:space="preserve">Make sure all nav headings link back to the various page </w:t>
+      </w:r>
+      <w:proofErr w:type="gramStart"/>
+      <w:r>
+        <w:t>sections</w:t>
+      </w:r>
+      <w:proofErr w:type="gramEnd"/>
     </w:p>
     <w:p>
       <w:r>
         <w:t xml:space="preserve">Add a </w:t>
       </w:r>
       <w:proofErr w:type="spellStart"/>
+      <w:proofErr w:type="gramStart"/>
       <w:r>
         <w:t>flavicon</w:t>
       </w:r>
       <w:proofErr w:type="spellEnd"/>
-    </w:p>
-    <w:p>
-      <w:r>
-        <w:t>Make presentation from spec</w:t>
-      </w:r>
+      <w:proofErr w:type="gramEnd"/>
+    </w:p>
+    <w:p>
+      <w:r>
+        <w:t xml:space="preserve">Make presentation from </w:t>
+      </w:r>
+      <w:proofErr w:type="gramStart"/>
+      <w:r>
+        <w:t>spec</w:t>
+      </w:r>
+      <w:proofErr w:type="gramEnd"/>
     </w:p>
     <w:p/>
     <w:p>
@@ -62,16 +71,26 @@
     </w:p>
     <w:p>
       <w:r>
-        <w:t>Make the skills pictures circle</w:t>
-      </w:r>
-    </w:p>
-    <w:p>
-      <w:r>
-        <w:t>Keep portfolio pics squar</w:t>
+        <w:t xml:space="preserve">Make the skills pictures </w:t>
+      </w:r>
+      <w:proofErr w:type="gramStart"/>
+      <w:r>
+        <w:t>circle</w:t>
+      </w:r>
+      <w:proofErr w:type="gramEnd"/>
+    </w:p>
+    <w:p>
+      <w:r>
+        <w:t xml:space="preserve">Keep portfolio pics </w:t>
+      </w:r>
+      <w:proofErr w:type="gramStart"/>
+      <w:r>
+        <w:t>squar</w:t>
       </w:r>
       <w:r>
         <w:t>e</w:t>
       </w:r>
+      <w:proofErr w:type="gramEnd"/>
     </w:p>
     <w:p/>
     <w:p>
@@ -92,8 +111,13 @@
     </w:p>
     <w:p>
       <w:r>
-        <w:t>Self-taught Python developing experience</w:t>
-      </w:r>
+        <w:t xml:space="preserve">Self-taught Python developing </w:t>
+      </w:r>
+      <w:proofErr w:type="gramStart"/>
+      <w:r>
+        <w:t>experience</w:t>
+      </w:r>
+      <w:proofErr w:type="gramEnd"/>
     </w:p>
     <w:p>
       <w:r>
@@ -105,15 +129,17 @@
     </w:p>
     <w:p>
       <w:r>
-        <w:t>Web design using HTML and CSS</w:t>
-      </w:r>
-    </w:p>
-    <w:p>
-      <w:r>
-        <w:t>Azure Cloud Fundamentals Certifie</w:t>
-      </w:r>
-      <w:r>
-        <w:t>d</w:t>
+        <w:t xml:space="preserve">Web design using HTML and </w:t>
+      </w:r>
+      <w:proofErr w:type="gramStart"/>
+      <w:r>
+        <w:t>CSS</w:t>
+      </w:r>
+      <w:proofErr w:type="gramEnd"/>
+    </w:p>
+    <w:p>
+      <w:r>
+        <w:t>Azure Cloud Fundamentals Certified</w:t>
       </w:r>
     </w:p>
     <w:p>
@@ -123,13 +149,7 @@
     </w:p>
     <w:p>
       <w:r>
-        <w:t xml:space="preserve">Business </w:t>
-      </w:r>
-      <w:r>
-        <w:t>m</w:t>
-      </w:r>
-      <w:r>
-        <w:t>anagement</w:t>
+        <w:t>Business management</w:t>
       </w:r>
     </w:p>
     <w:p/>
@@ -148,7 +168,15 @@
     </w:p>
     <w:p>
       <w:r>
-        <w:t xml:space="preserve">Hi there! I’m Mujtaba, a 24 year old Technical Analyst </w:t>
+        <w:t xml:space="preserve">Hi there! I’m Mujtaba, a </w:t>
+      </w:r>
+      <w:proofErr w:type="gramStart"/>
+      <w:r>
+        <w:t>24 year old</w:t>
+      </w:r>
+      <w:proofErr w:type="gramEnd"/>
+      <w:r>
+        <w:t xml:space="preserve"> Technical Analyst </w:t>
       </w:r>
       <w:r>
         <w:t>from London, UK. I have</w:t>
@@ -197,10 +225,7 @@
         <w:t>e way</w:t>
       </w:r>
       <w:r>
-        <w:t xml:space="preserve">. </w:t>
-      </w:r>
-      <w:r>
-        <w:t>I am currently undergoing training &lt;a link to _</w:t>
+        <w:t>. I am currently undergoing training &lt;a link to _</w:t>
       </w:r>
       <w:proofErr w:type="spellStart"/>
       <w:r>
@@ -208,10 +233,7 @@
       </w:r>
       <w:proofErr w:type="spellEnd"/>
       <w:r>
-        <w:t>&gt; t</w:t>
-      </w:r>
-      <w:r>
-        <w:t xml:space="preserve">o give me a solid foundation in the industry, learning everything </w:t>
+        <w:t xml:space="preserve">&gt; to give me a solid foundation in the industry, learning everything </w:t>
       </w:r>
       <w:r>
         <w:t xml:space="preserve">from web </w:t>
@@ -235,7 +257,15 @@
         <w:t xml:space="preserve"> </w:t>
       </w:r>
       <w:r>
-        <w:t>In my own time I am learning T-SQL for SSMS and Python via Udemy courses, and have acquired a certification in Azure Cloud Fundamentals.</w:t>
+        <w:t xml:space="preserve">In my own time I am learning T-SQL for SSMS and Python via Udemy </w:t>
+      </w:r>
+      <w:proofErr w:type="gramStart"/>
+      <w:r>
+        <w:t>courses, and</w:t>
+      </w:r>
+      <w:proofErr w:type="gramEnd"/>
+      <w:r>
+        <w:t xml:space="preserve"> have acquired a certification in Azure Cloud Fundamentals.</w:t>
       </w:r>
       <w:r>
         <w:t xml:space="preserve"> </w:t>
@@ -384,8 +414,13 @@
         <w:t xml:space="preserve"> in development and data analytics</w:t>
       </w:r>
       <w:r>
-        <w:t>, best practices</w:t>
-      </w:r>
+        <w:t xml:space="preserve">, best </w:t>
+      </w:r>
+      <w:proofErr w:type="gramStart"/>
+      <w:r>
+        <w:t>practices</w:t>
+      </w:r>
+      <w:proofErr w:type="gramEnd"/>
       <w:r>
         <w:t xml:space="preserve"> and methodologies to use in projects</w:t>
       </w:r>
@@ -424,8 +459,13 @@
     </w:p>
     <w:p>
       <w:r>
-        <w:t>/section</w:t>
-      </w:r>
+        <w:t>/</w:t>
+      </w:r>
+      <w:proofErr w:type="gramStart"/>
+      <w:r>
+        <w:t>section</w:t>
+      </w:r>
+      <w:proofErr w:type="gramEnd"/>
     </w:p>
     <w:p/>
     <w:p>
@@ -455,21 +495,37 @@
         <w:t>Lots of practice tasks.</w:t>
       </w:r>
       <w:r>
-        <w:t xml:space="preserve"> Great style of teaching.</w:t>
-      </w:r>
-      <w:r>
-        <w:t>&lt;p&gt;</w:t>
-      </w:r>
-    </w:p>
-    <w:p>
-      <w:r>
-        <w:t>&lt;h5&gt;CSS&lt;h5&gt; &lt;p&gt;- Feeling really confident with the language and webpage layout theory</w:t>
+        <w:t xml:space="preserve"> Great style of </w:t>
+      </w:r>
+      <w:proofErr w:type="gramStart"/>
+      <w:r>
+        <w:t>teaching.</w:t>
+      </w:r>
+      <w:r>
+        <w:t>&lt;</w:t>
+      </w:r>
+      <w:proofErr w:type="gramEnd"/>
+      <w:r>
+        <w:t>p&gt;</w:t>
+      </w:r>
+    </w:p>
+    <w:p>
+      <w:r>
+        <w:t xml:space="preserve">&lt;h5&gt;CSS&lt;h5&gt; &lt;p&gt;- Feeling really confident with the language and webpage layout </w:t>
+      </w:r>
+      <w:proofErr w:type="gramStart"/>
+      <w:r>
+        <w:t>theory</w:t>
       </w:r>
       <w:r>
         <w:t>.</w:t>
       </w:r>
       <w:r>
-        <w:t xml:space="preserve">&lt;p&gt; </w:t>
+        <w:t>&lt;</w:t>
+      </w:r>
+      <w:proofErr w:type="gramEnd"/>
+      <w:r>
+        <w:t xml:space="preserve">p&gt; </w:t>
       </w:r>
     </w:p>
     <w:p>
@@ -485,8 +541,13 @@
     </w:p>
     <w:p>
       <w:r>
-        <w:t>/section</w:t>
-      </w:r>
+        <w:t>/</w:t>
+      </w:r>
+      <w:proofErr w:type="gramStart"/>
+      <w:r>
+        <w:t>section</w:t>
+      </w:r>
+      <w:proofErr w:type="gramEnd"/>
     </w:p>
     <w:p/>
     <w:p>
@@ -527,21 +588,17 @@
     <w:p>
       <w:r>
         <w:lastRenderedPageBreak/>
+        <w:t xml:space="preserve">Java apps – some beginner level coding (e.g. found in c users projects dice source </w:t>
+      </w:r>
+      <w:proofErr w:type="gramStart"/>
+      <w:r>
+        <w:t>main )</w:t>
+      </w:r>
+      <w:proofErr w:type="gramEnd"/>
+    </w:p>
+    <w:p>
+      <w:r>
         <w:t>#BackTheBike</w:t>
-      </w:r>
-    </w:p>
-    <w:p>
-      <w:r>
-        <w:t xml:space="preserve">Java </w:t>
-      </w:r>
-      <w:r>
-        <w:t>a</w:t>
-      </w:r>
-      <w:r>
-        <w:t>pp</w:t>
-      </w:r>
-      <w:r>
-        <w:t>s – some beginner level coding (e.g. found in c users projects dice source main )</w:t>
       </w:r>
     </w:p>
     <w:p/>
@@ -554,6 +611,9 @@
       <w:r>
         <w:t>Contact</w:t>
       </w:r>
+      <w:r>
+        <w:t xml:space="preserve"> &amp; Resume</w:t>
+      </w:r>
     </w:p>
     <w:p>
       <w:r>
@@ -575,21 +635,6 @@
     <w:p>
       <w:r>
         <w:t xml:space="preserve">Email </w:t>
-      </w:r>
-    </w:p>
-    <w:p/>
-    <w:p>
-      <w:r>
-        <w:t>Contact form</w:t>
-      </w:r>
-      <w:r>
-        <w:t>? (</w:t>
-      </w:r>
-      <w:r>
-        <w:t>For anything else</w:t>
-      </w:r>
-      <w:r>
-        <w:t>)</w:t>
       </w:r>
     </w:p>
     <w:sectPr>

</xml_diff>

<commit_message>
background image added, article edges rounded
</commit_message>
<xml_diff>
--- a/documents/Personal Website Portfolio.docx
+++ b/documents/Personal Website Portfolio.docx
@@ -30,13 +30,8 @@
     </w:p>
     <w:p>
       <w:r>
-        <w:t xml:space="preserve">Make sure all nav headings link back to the various page </w:t>
-      </w:r>
-      <w:proofErr w:type="gramStart"/>
-      <w:r>
-        <w:t>sections</w:t>
-      </w:r>
-      <w:proofErr w:type="gramEnd"/>
+        <w:t>Make sure all nav headings link back to the various page sections</w:t>
+      </w:r>
     </w:p>
     <w:p>
       <w:r>
@@ -45,43 +40,28 @@
     </w:p>
     <w:p>
       <w:r>
-        <w:t xml:space="preserve">Make it suitable for desktop </w:t>
-      </w:r>
-      <w:proofErr w:type="gramStart"/>
-      <w:r>
-        <w:t>too</w:t>
-      </w:r>
-      <w:proofErr w:type="gramEnd"/>
-    </w:p>
-    <w:p>
-      <w:r>
-        <w:t>Change portfolio to projects</w:t>
-      </w:r>
-    </w:p>
-    <w:p>
-      <w:r>
-        <w:t xml:space="preserve">Use bootstrap library features and tools for </w:t>
-      </w:r>
-      <w:proofErr w:type="gramStart"/>
-      <w:r>
-        <w:t>animation</w:t>
-      </w:r>
-      <w:proofErr w:type="gramEnd"/>
-    </w:p>
-    <w:p>
-      <w:r>
-        <w:t xml:space="preserve">10 git commits </w:t>
-      </w:r>
-      <w:proofErr w:type="gramStart"/>
-      <w:r>
-        <w:t>at least</w:t>
-      </w:r>
-      <w:proofErr w:type="gramEnd"/>
-    </w:p>
-    <w:p>
-      <w:r>
-        <w:t>Host on github</w:t>
-      </w:r>
+        <w:t>Make it suitable for desktop too</w:t>
+      </w:r>
+    </w:p>
+    <w:p>
+      <w:r>
+        <w:t>Use bootstrap library features and tools for animation</w:t>
+      </w:r>
+    </w:p>
+    <w:p>
+      <w:r>
+        <w:t>10 git commits at least</w:t>
+      </w:r>
+    </w:p>
+    <w:p>
+      <w:r>
+        <w:t xml:space="preserve">Host on </w:t>
+      </w:r>
+      <w:proofErr w:type="spellStart"/>
+      <w:r>
+        <w:t>github</w:t>
+      </w:r>
+      <w:proofErr w:type="spellEnd"/>
     </w:p>
     <w:p/>
     <w:p>
@@ -94,16 +74,11 @@
     </w:p>
     <w:p>
       <w:r>
-        <w:t xml:space="preserve">Keep portfolio pics </w:t>
-      </w:r>
-      <w:proofErr w:type="gramStart"/>
-      <w:r>
-        <w:t>squar</w:t>
+        <w:t>Keep portfolio pics squar</w:t>
       </w:r>
       <w:r>
         <w:t>e</w:t>
       </w:r>
-      <w:proofErr w:type="gramEnd"/>
     </w:p>
     <w:p>
       <w:r>
@@ -112,23 +87,23 @@
     </w:p>
     <w:p>
       <w:r>
-        <w:t xml:space="preserve">Add a cloud pphoto to the background or just to the main </w:t>
-      </w:r>
-      <w:proofErr w:type="gramStart"/>
-      <w:r>
-        <w:t>panel</w:t>
-      </w:r>
-      <w:proofErr w:type="gramEnd"/>
+        <w:t>Add a cloud photo to the background or just to the main panel</w:t>
+      </w:r>
     </w:p>
     <w:p>
       <w:r>
         <w:t xml:space="preserve">Add a hover animation in </w:t>
       </w:r>
-      <w:proofErr w:type="gramStart"/>
+      <w:proofErr w:type="spellStart"/>
       <w:r>
         <w:t>css</w:t>
       </w:r>
-      <w:proofErr w:type="gramEnd"/>
+      <w:proofErr w:type="spellEnd"/>
+    </w:p>
+    <w:p>
+      <w:r>
+        <w:t>Add video background Fullscreen OR video to the heading panel</w:t>
+      </w:r>
     </w:p>
     <w:p/>
     <w:p>
@@ -149,13 +124,8 @@
     </w:p>
     <w:p>
       <w:r>
-        <w:t xml:space="preserve">Self-taught Python developing </w:t>
-      </w:r>
-      <w:proofErr w:type="gramStart"/>
-      <w:r>
-        <w:t>experience</w:t>
-      </w:r>
-      <w:proofErr w:type="gramEnd"/>
+        <w:t>Self-taught Python developing experience</w:t>
+      </w:r>
     </w:p>
     <w:p>
       <w:r>
@@ -167,13 +137,8 @@
     </w:p>
     <w:p>
       <w:r>
-        <w:t xml:space="preserve">Web design using HTML and </w:t>
-      </w:r>
-      <w:proofErr w:type="gramStart"/>
-      <w:r>
-        <w:t>CSS</w:t>
-      </w:r>
-      <w:proofErr w:type="gramEnd"/>
+        <w:t>Web design using HTML and CSS</w:t>
+      </w:r>
     </w:p>
     <w:p>
       <w:r>
@@ -207,15 +172,7 @@
     <w:p>
       <w:r>
         <w:lastRenderedPageBreak/>
-        <w:t xml:space="preserve">Hi there! I’m Mujtaba, a </w:t>
-      </w:r>
-      <w:proofErr w:type="gramStart"/>
-      <w:r>
-        <w:t>24 year old</w:t>
-      </w:r>
-      <w:proofErr w:type="gramEnd"/>
-      <w:r>
-        <w:t xml:space="preserve"> Technical Analyst </w:t>
+        <w:t xml:space="preserve">Hi there! I’m Mujtaba, a 24 year old Technical Analyst </w:t>
       </w:r>
       <w:r>
         <w:t>from London, UK. I have</w:t>
@@ -264,7 +221,15 @@
         <w:t>e way</w:t>
       </w:r>
       <w:r>
-        <w:t xml:space="preserve">. I am currently undergoing training &lt;a link to _Nology&gt; to give me a solid foundation in the industry, learning everything </w:t>
+        <w:t>. I am currently undergoing training &lt;a link to _</w:t>
+      </w:r>
+      <w:proofErr w:type="spellStart"/>
+      <w:r>
+        <w:t>Nology</w:t>
+      </w:r>
+      <w:proofErr w:type="spellEnd"/>
+      <w:r>
+        <w:t xml:space="preserve">&gt; to give me a solid foundation in the industry, learning everything </w:t>
       </w:r>
       <w:r>
         <w:t xml:space="preserve">from web </w:t>
@@ -288,15 +253,7 @@
         <w:t xml:space="preserve"> </w:t>
       </w:r>
       <w:r>
-        <w:t xml:space="preserve">In my own time I am learning T-SQL for SSMS and Python via Udemy </w:t>
-      </w:r>
-      <w:proofErr w:type="gramStart"/>
-      <w:r>
-        <w:t>courses, and</w:t>
-      </w:r>
-      <w:proofErr w:type="gramEnd"/>
-      <w:r>
-        <w:t xml:space="preserve"> have acquired a certification in Azure Cloud Fundamentals.</w:t>
+        <w:t>In my own time I am learning T-SQL for SSMS and Python via Udemy courses, and have acquired a certification in Azure Cloud Fundamentals.</w:t>
       </w:r>
       <w:r>
         <w:t xml:space="preserve"> </w:t>
@@ -419,7 +376,15 @@
         <w:t>6-week</w:t>
       </w:r>
       <w:r>
-        <w:t xml:space="preserve"> Technical Analyst training course with _nology. They help people from various career backgrounds enter the booming field of IT by providing all the skills they need to get a firm foot in the door.</w:t>
+        <w:t xml:space="preserve"> Technical Analyst training course with _</w:t>
+      </w:r>
+      <w:proofErr w:type="spellStart"/>
+      <w:r>
+        <w:t>nology</w:t>
+      </w:r>
+      <w:proofErr w:type="spellEnd"/>
+      <w:r>
+        <w:t>. They help people from various career backgrounds enter the booming field of IT by providing all the skills they need to get a firm foot in the door.</w:t>
       </w:r>
     </w:p>
     <w:p>
@@ -436,13 +401,8 @@
         <w:t xml:space="preserve"> in development and data analytics</w:t>
       </w:r>
       <w:r>
-        <w:t xml:space="preserve">, best </w:t>
-      </w:r>
-      <w:proofErr w:type="gramStart"/>
-      <w:r>
-        <w:t>practices</w:t>
-      </w:r>
-      <w:proofErr w:type="gramEnd"/>
+        <w:t>, best practices</w:t>
+      </w:r>
       <w:r>
         <w:t xml:space="preserve"> and methodologies to use in projects</w:t>
       </w:r>
@@ -464,8 +424,13 @@
       <w:r>
         <w:t>_</w:t>
       </w:r>
-      <w:r>
-        <w:t xml:space="preserve">Nology’s reputable clients for a period of 18 months. My </w:t>
+      <w:proofErr w:type="spellStart"/>
+      <w:r>
+        <w:t>Nology’s</w:t>
+      </w:r>
+      <w:proofErr w:type="spellEnd"/>
+      <w:r>
+        <w:t xml:space="preserve"> reputable clients for a period of 18 months. My </w:t>
       </w:r>
       <w:r>
         <w:t xml:space="preserve">general </w:t>
@@ -476,19 +441,14 @@
     </w:p>
     <w:p>
       <w:r>
-        <w:t>/</w:t>
-      </w:r>
-      <w:proofErr w:type="gramStart"/>
+        <w:t>/section</w:t>
+      </w:r>
+    </w:p>
+    <w:p/>
+    <w:p>
       <w:r>
         <w:t>section</w:t>
       </w:r>
-      <w:proofErr w:type="gramEnd"/>
-    </w:p>
-    <w:p/>
-    <w:p>
-      <w:r>
-        <w:t>section</w:t>
-      </w:r>
     </w:p>
     <w:p>
       <w:r>
@@ -512,37 +472,21 @@
         <w:t>Lots of practice tasks.</w:t>
       </w:r>
       <w:r>
-        <w:t xml:space="preserve"> Great style of </w:t>
-      </w:r>
-      <w:proofErr w:type="gramStart"/>
-      <w:r>
-        <w:t>teaching.</w:t>
-      </w:r>
-      <w:r>
-        <w:t>&lt;</w:t>
-      </w:r>
-      <w:proofErr w:type="gramEnd"/>
-      <w:r>
-        <w:t>p&gt;</w:t>
-      </w:r>
-    </w:p>
-    <w:p>
-      <w:r>
-        <w:t xml:space="preserve">&lt;h5&gt;CSS&lt;h5&gt; &lt;p&gt;- Feeling really confident with the language and webpage layout </w:t>
-      </w:r>
-      <w:proofErr w:type="gramStart"/>
-      <w:r>
-        <w:t>theory</w:t>
+        <w:t xml:space="preserve"> Great style of teaching.</w:t>
+      </w:r>
+      <w:r>
+        <w:t>&lt;p&gt;</w:t>
+      </w:r>
+    </w:p>
+    <w:p>
+      <w:r>
+        <w:t>&lt;h5&gt;CSS&lt;h5&gt; &lt;p&gt;- Feeling really confident with the language and webpage layout theory</w:t>
       </w:r>
       <w:r>
         <w:t>.</w:t>
       </w:r>
       <w:r>
-        <w:t>&lt;</w:t>
-      </w:r>
-      <w:proofErr w:type="gramEnd"/>
-      <w:r>
-        <w:t xml:space="preserve">p&gt; </w:t>
+        <w:t xml:space="preserve">&lt;p&gt; </w:t>
       </w:r>
     </w:p>
     <w:p>
@@ -559,13 +503,8 @@
     <w:p>
       <w:r>
         <w:lastRenderedPageBreak/>
-        <w:t>/</w:t>
-      </w:r>
-      <w:proofErr w:type="gramStart"/>
-      <w:r>
-        <w:t>section</w:t>
-      </w:r>
-      <w:proofErr w:type="gramEnd"/>
+        <w:t>/section</w:t>
+      </w:r>
     </w:p>
     <w:p/>
     <w:p>
@@ -605,13 +544,8 @@
     </w:p>
     <w:p>
       <w:r>
-        <w:t xml:space="preserve">Java apps – some beginner level coding (e.g. found in c users projects dice source </w:t>
-      </w:r>
-      <w:proofErr w:type="gramStart"/>
-      <w:r>
-        <w:t>main )</w:t>
-      </w:r>
-      <w:proofErr w:type="gramEnd"/>
+        <w:t>Java apps – some beginner level coding (e.g. found in c users projects dice source main )</w:t>
+      </w:r>
     </w:p>
     <w:p>
       <w:r>
@@ -643,9 +577,11 @@
       </w:r>
     </w:p>
     <w:p>
+      <w:proofErr w:type="spellStart"/>
       <w:r>
         <w:t>Github</w:t>
       </w:r>
+      <w:proofErr w:type="spellEnd"/>
     </w:p>
     <w:p>
       <w:r>

</xml_diff>